<commit_message>
Committing folders, files, documentos Resumo CampusExpert7.docx and Resumo CampusExpert7.pdf
</commit_message>
<xml_diff>
--- a/src/Resumo CampusExpert7.docx
+++ b/src/Resumo CampusExpert7.docx
@@ -45,8 +45,8 @@
         </w:rPr>
       </w:pPr>
       <w:r>
-        <w:object w:dxaOrig="7586" w:dyaOrig="4016">
-          <v:rect xmlns:o="urn:schemas-microsoft-com:office:office" xmlns:v="urn:schemas-microsoft-com:vml" id="rectole0000000000" style="width:379.300000pt;height:200.800000pt" o:preferrelative="t" o:ole="">
+        <w:object w:dxaOrig="7673" w:dyaOrig="4069">
+          <v:rect xmlns:o="urn:schemas-microsoft-com:office:office" xmlns:v="urn:schemas-microsoft-com:vml" id="rectole0000000000" style="width:383.650000pt;height:203.450000pt" o:preferrelative="t" o:ole="">
             <o:lock v:ext="edit"/>
             <v:imagedata xmlns:r="http://schemas.openxmlformats.org/officeDocument/2006/relationships" r:id="docRId1" o:title=""/>
           </v:rect>
@@ -162,8 +162,8 @@
         </w:rPr>
       </w:pPr>
       <w:r>
-        <w:object w:dxaOrig="7586" w:dyaOrig="4265">
-          <v:rect xmlns:o="urn:schemas-microsoft-com:office:office" xmlns:v="urn:schemas-microsoft-com:vml" id="rectole0000000001" style="width:379.300000pt;height:213.250000pt" o:preferrelative="t" o:ole="">
+        <w:object w:dxaOrig="7673" w:dyaOrig="4312">
+          <v:rect xmlns:o="urn:schemas-microsoft-com:office:office" xmlns:v="urn:schemas-microsoft-com:vml" id="rectole0000000001" style="width:383.650000pt;height:215.600000pt" o:preferrelative="t" o:ole="">
             <o:lock v:ext="edit"/>
             <v:imagedata xmlns:r="http://schemas.openxmlformats.org/officeDocument/2006/relationships" r:id="docRId3" o:title=""/>
           </v:rect>
@@ -249,58 +249,48 @@
           <w:spacing w:val="0"/>
           <w:position w:val="0"/>
           <w:sz w:val="24"/>
+          <w:shd w:fill="auto" w:val="clear"/>
+        </w:rPr>
+      </w:pPr>
+      <w:r>
+        <w:rPr>
+          <w:rFonts w:ascii="Arial" w:hAnsi="Arial" w:cs="Arial" w:eastAsia="Arial"/>
+          <w:color w:val="0000FF"/>
+          <w:spacing w:val="0"/>
+          <w:position w:val="0"/>
+          <w:sz w:val="24"/>
+          <w:shd w:fill="auto" w:val="clear"/>
+        </w:rPr>
+        <w:t xml:space="preserve">Página do meu projeto:</w:t>
+      </w:r>
+    </w:p>
+    <w:p>
+      <w:pPr>
+        <w:spacing w:before="0" w:after="200" w:line="240"/>
+        <w:ind w:right="-62" w:left="0" w:firstLine="0"/>
+        <w:jc w:val="both"/>
+        <w:rPr>
+          <w:rFonts w:ascii="Arial" w:hAnsi="Arial" w:cs="Arial" w:eastAsia="Arial"/>
+          <w:color w:val="0000FF"/>
+          <w:spacing w:val="0"/>
+          <w:position w:val="0"/>
+          <w:sz w:val="18"/>
           <w:u w:val="single"/>
           <w:shd w:fill="auto" w:val="clear"/>
         </w:rPr>
       </w:pPr>
-      <w:r>
-        <w:rPr>
-          <w:rFonts w:ascii="Arial" w:hAnsi="Arial" w:cs="Arial" w:eastAsia="Arial"/>
-          <w:color w:val="0000FF"/>
-          <w:spacing w:val="0"/>
-          <w:position w:val="0"/>
-          <w:sz w:val="24"/>
-          <w:shd w:fill="auto" w:val="clear"/>
-        </w:rPr>
-        <w:t xml:space="preserve">Página do meu projeto - </w:t>
-      </w:r>
       <w:hyperlink xmlns:r="http://schemas.openxmlformats.org/officeDocument/2006/relationships" r:id="docRId4">
-        <w:r>
-          <w:rPr>
-            <w:rFonts w:ascii="Arial" w:hAnsi="Arial" w:cs="Arial" w:eastAsia="Arial"/>
-            <w:color w:val="0563C1"/>
-            <w:spacing w:val="0"/>
-            <w:position w:val="0"/>
-            <w:sz w:val="24"/>
-            <w:u w:val="single"/>
-            <w:shd w:fill="auto" w:val="clear"/>
-          </w:rPr>
-          <w:t xml:space="preserve">Resumo CampusExpert7.docx</w:t>
-        </w:r>
-      </w:hyperlink>
-      <w:r>
-        <w:rPr>
-          <w:rFonts w:ascii="Arial" w:hAnsi="Arial" w:cs="Arial" w:eastAsia="Arial"/>
-          <w:color w:val="0000FF"/>
-          <w:spacing w:val="0"/>
-          <w:position w:val="0"/>
-          <w:sz w:val="24"/>
-          <w:shd w:fill="auto" w:val="clear"/>
-        </w:rPr>
-        <w:t xml:space="preserve"> -&gt; </w:t>
-      </w:r>
-      <w:hyperlink xmlns:r="http://schemas.openxmlformats.org/officeDocument/2006/relationships" r:id="docRId5">
         <w:r>
           <w:rPr>
             <w:rFonts w:ascii="Arial" w:hAnsi="Arial" w:cs="Arial" w:eastAsia="Arial"/>
             <w:color w:val="0000FF"/>
             <w:spacing w:val="0"/>
             <w:position w:val="0"/>
-            <w:sz w:val="24"/>
+            <w:sz w:val="18"/>
             <w:u w:val="single"/>
             <w:shd w:fill="auto" w:val="clear"/>
           </w:rPr>
-          <w:t xml:space="preserve">http://localhost:5500/</w:t>
+          <w:t xml:space="preserve">http://localhost:63342/BoxCampus/index.html?_ijt=uc42aq6pdac16vfkansibugdvb&amp;_ij_reload=RELOAD_ON_SAVE</w:t>
         </w:r>
       </w:hyperlink>
     </w:p>
@@ -319,12 +309,12 @@
         </w:rPr>
       </w:pPr>
       <w:r>
-        <w:object w:dxaOrig="8705" w:dyaOrig="3970">
-          <v:rect xmlns:o="urn:schemas-microsoft-com:office:office" xmlns:v="urn:schemas-microsoft-com:vml" id="rectole0000000002" style="width:435.250000pt;height:198.500000pt" o:preferrelative="t" o:ole="">
+        <w:object w:dxaOrig="8807" w:dyaOrig="4029">
+          <v:rect xmlns:o="urn:schemas-microsoft-com:office:office" xmlns:v="urn:schemas-microsoft-com:vml" id="rectole0000000002" style="width:440.350000pt;height:201.450000pt" o:preferrelative="t" o:ole="">
             <o:lock v:ext="edit"/>
-            <v:imagedata xmlns:r="http://schemas.openxmlformats.org/officeDocument/2006/relationships" r:id="docRId7" o:title=""/>
+            <v:imagedata xmlns:r="http://schemas.openxmlformats.org/officeDocument/2006/relationships" r:id="docRId6" o:title=""/>
           </v:rect>
-          <o:OLEObject xmlns:r="http://schemas.openxmlformats.org/officeDocument/2006/relationships" xmlns:o="urn:schemas-microsoft-com:office:office" Type="Embed" ProgID="StaticMetafile" DrawAspect="Content" ObjectID="0000000002" ShapeID="rectole0000000002" r:id="docRId6"/>
+          <o:OLEObject xmlns:r="http://schemas.openxmlformats.org/officeDocument/2006/relationships" xmlns:o="urn:schemas-microsoft-com:office:office" Type="Embed" ProgID="StaticMetafile" DrawAspect="Content" ObjectID="0000000002" ShapeID="rectole0000000002" r:id="docRId5"/>
         </w:object>
       </w:r>
     </w:p>
@@ -369,12 +359,12 @@
         </w:rPr>
       </w:pPr>
       <w:r>
-        <w:object w:dxaOrig="8704" w:dyaOrig="3137">
-          <v:rect xmlns:o="urn:schemas-microsoft-com:office:office" xmlns:v="urn:schemas-microsoft-com:vml" id="rectole0000000003" style="width:435.200000pt;height:156.850000pt" o:preferrelative="t" o:ole="">
+        <w:object w:dxaOrig="8807" w:dyaOrig="3178">
+          <v:rect xmlns:o="urn:schemas-microsoft-com:office:office" xmlns:v="urn:schemas-microsoft-com:vml" id="rectole0000000003" style="width:440.350000pt;height:158.900000pt" o:preferrelative="t" o:ole="">
             <o:lock v:ext="edit"/>
-            <v:imagedata xmlns:r="http://schemas.openxmlformats.org/officeDocument/2006/relationships" r:id="docRId9" o:title=""/>
+            <v:imagedata xmlns:r="http://schemas.openxmlformats.org/officeDocument/2006/relationships" r:id="docRId8" o:title=""/>
           </v:rect>
-          <o:OLEObject xmlns:r="http://schemas.openxmlformats.org/officeDocument/2006/relationships" xmlns:o="urn:schemas-microsoft-com:office:office" Type="Embed" ProgID="StaticMetafile" DrawAspect="Content" ObjectID="0000000003" ShapeID="rectole0000000003" r:id="docRId8"/>
+          <o:OLEObject xmlns:r="http://schemas.openxmlformats.org/officeDocument/2006/relationships" xmlns:o="urn:schemas-microsoft-com:office:office" Type="Embed" ProgID="StaticMetafile" DrawAspect="Content" ObjectID="0000000003" ShapeID="rectole0000000003" r:id="docRId7"/>
         </w:object>
       </w:r>
     </w:p>

</xml_diff>